<commit_message>
code updated: 2024-03-29 13:23
</commit_message>
<xml_diff>
--- a/vue案例/Vue.docx
+++ b/vue案例/Vue.docx
@@ -6,7 +6,7 @@
       <w:pPr>
         <w:spacing w:after="0" w:line="240" w:lineRule="auto"/>
         <w:rPr>
-          <w:rFonts w:ascii="Times New Roman" w:eastAsia="宋体" w:hAnsi="Times New Roman"/>
+          <w:rFonts w:ascii="Times New Roman" w:eastAsia="宋体" w:hAnsi="Times New Roman" w:hint="eastAsia"/>
           <w:b/>
           <w:bCs/>
           <w:color w:val="000000" w:themeColor="text1"/>
@@ -25,6 +25,197 @@
         </w:rPr>
         <w:t>数组操作</w:t>
       </w:r>
+      <w:r>
+        <w:rPr>
+          <w:rFonts w:ascii="Times New Roman" w:eastAsia="宋体" w:hAnsi="Times New Roman" w:hint="eastAsia"/>
+          <w:b/>
+          <w:bCs/>
+          <w:color w:val="000000" w:themeColor="text1"/>
+          <w:sz w:val="21"/>
+          <w:szCs w:val="21"/>
+        </w:rPr>
+        <w:t>(</w:t>
+      </w:r>
+      <w:r>
+        <w:rPr>
+          <w:rFonts w:ascii="Times New Roman" w:eastAsia="宋体" w:hAnsi="Times New Roman" w:hint="eastAsia"/>
+          <w:b/>
+          <w:bCs/>
+          <w:color w:val="000000" w:themeColor="text1"/>
+          <w:sz w:val="21"/>
+          <w:szCs w:val="21"/>
+        </w:rPr>
+        <w:t>数组去重</w:t>
+      </w:r>
+      <w:r>
+        <w:rPr>
+          <w:rFonts w:ascii="Times New Roman" w:eastAsia="宋体" w:hAnsi="Times New Roman" w:hint="eastAsia"/>
+          <w:b/>
+          <w:bCs/>
+          <w:color w:val="000000" w:themeColor="text1"/>
+          <w:sz w:val="21"/>
+          <w:szCs w:val="21"/>
+        </w:rPr>
+        <w:t xml:space="preserve"> </w:t>
+      </w:r>
+      <w:r>
+        <w:rPr>
+          <w:rFonts w:ascii="Times New Roman" w:eastAsia="宋体" w:hAnsi="Times New Roman" w:hint="eastAsia"/>
+          <w:b/>
+          <w:bCs/>
+          <w:color w:val="000000" w:themeColor="text1"/>
+          <w:sz w:val="21"/>
+          <w:szCs w:val="21"/>
+        </w:rPr>
+        <w:t>求某个字符出现的次数与位置</w:t>
+      </w:r>
+      <w:r>
+        <w:rPr>
+          <w:rFonts w:ascii="Times New Roman" w:eastAsia="宋体" w:hAnsi="Times New Roman" w:hint="eastAsia"/>
+          <w:b/>
+          <w:bCs/>
+          <w:color w:val="000000" w:themeColor="text1"/>
+          <w:sz w:val="21"/>
+          <w:szCs w:val="21"/>
+        </w:rPr>
+        <w:t xml:space="preserve"> </w:t>
+      </w:r>
+      <w:r>
+        <w:rPr>
+          <w:rFonts w:ascii="Times New Roman" w:eastAsia="宋体" w:hAnsi="Times New Roman" w:hint="eastAsia"/>
+          <w:b/>
+          <w:bCs/>
+          <w:color w:val="000000" w:themeColor="text1"/>
+          <w:sz w:val="21"/>
+          <w:szCs w:val="21"/>
+        </w:rPr>
+        <w:t>统计出现次数最多的字符</w:t>
+      </w:r>
+      <w:r>
+        <w:rPr>
+          <w:rFonts w:ascii="Times New Roman" w:eastAsia="宋体" w:hAnsi="Times New Roman" w:hint="eastAsia"/>
+          <w:b/>
+          <w:bCs/>
+          <w:color w:val="000000" w:themeColor="text1"/>
+          <w:sz w:val="21"/>
+          <w:szCs w:val="21"/>
+        </w:rPr>
+        <w:t xml:space="preserve"> </w:t>
+      </w:r>
+      <w:r>
+        <w:rPr>
+          <w:rFonts w:ascii="Times New Roman" w:eastAsia="宋体" w:hAnsi="Times New Roman" w:hint="eastAsia"/>
+          <w:b/>
+          <w:bCs/>
+          <w:color w:val="000000" w:themeColor="text1"/>
+          <w:sz w:val="21"/>
+          <w:szCs w:val="21"/>
+        </w:rPr>
+        <w:t>字符串的全部替换</w:t>
+      </w:r>
+      <w:r>
+        <w:rPr>
+          <w:rFonts w:ascii="Times New Roman" w:eastAsia="宋体" w:hAnsi="Times New Roman" w:hint="eastAsia"/>
+          <w:b/>
+          <w:bCs/>
+          <w:color w:val="000000" w:themeColor="text1"/>
+          <w:sz w:val="21"/>
+          <w:szCs w:val="21"/>
+        </w:rPr>
+        <w:t xml:space="preserve"> while</w:t>
+      </w:r>
+      <w:r>
+        <w:rPr>
+          <w:rFonts w:ascii="Times New Roman" w:eastAsia="宋体" w:hAnsi="Times New Roman" w:hint="eastAsia"/>
+          <w:b/>
+          <w:bCs/>
+          <w:color w:val="000000" w:themeColor="text1"/>
+          <w:sz w:val="21"/>
+          <w:szCs w:val="21"/>
+        </w:rPr>
+        <w:t>循环</w:t>
+      </w:r>
+      <w:r>
+        <w:rPr>
+          <w:rFonts w:ascii="Times New Roman" w:eastAsia="宋体" w:hAnsi="Times New Roman" w:hint="eastAsia"/>
+          <w:b/>
+          <w:bCs/>
+          <w:color w:val="000000" w:themeColor="text1"/>
+          <w:sz w:val="21"/>
+          <w:szCs w:val="21"/>
+        </w:rPr>
+        <w:t xml:space="preserve"> </w:t>
+      </w:r>
+      <w:proofErr w:type="spellStart"/>
+      <w:r>
+        <w:rPr>
+          <w:rFonts w:ascii="Times New Roman" w:eastAsia="宋体" w:hAnsi="Times New Roman" w:hint="eastAsia"/>
+          <w:b/>
+          <w:bCs/>
+          <w:color w:val="000000" w:themeColor="text1"/>
+          <w:sz w:val="21"/>
+          <w:szCs w:val="21"/>
+        </w:rPr>
+        <w:t>indexof</w:t>
+      </w:r>
+      <w:proofErr w:type="spellEnd"/>
+      <w:r>
+        <w:rPr>
+          <w:rFonts w:ascii="Times New Roman" w:eastAsia="宋体" w:hAnsi="Times New Roman" w:hint="eastAsia"/>
+          <w:b/>
+          <w:bCs/>
+          <w:color w:val="000000" w:themeColor="text1"/>
+          <w:sz w:val="21"/>
+          <w:szCs w:val="21"/>
+        </w:rPr>
+        <w:t>判断</w:t>
+      </w:r>
+      <w:r>
+        <w:rPr>
+          <w:rFonts w:ascii="Times New Roman" w:eastAsia="宋体" w:hAnsi="Times New Roman" w:hint="eastAsia"/>
+          <w:b/>
+          <w:bCs/>
+          <w:color w:val="000000" w:themeColor="text1"/>
+          <w:sz w:val="21"/>
+          <w:szCs w:val="21"/>
+        </w:rPr>
+        <w:t xml:space="preserve"> </w:t>
+      </w:r>
+      <w:proofErr w:type="spellStart"/>
+      <w:r>
+        <w:rPr>
+          <w:rFonts w:ascii="Times New Roman" w:eastAsia="宋体" w:hAnsi="Times New Roman" w:hint="eastAsia"/>
+          <w:b/>
+          <w:bCs/>
+          <w:color w:val="000000" w:themeColor="text1"/>
+          <w:sz w:val="21"/>
+          <w:szCs w:val="21"/>
+        </w:rPr>
+        <w:t>repalece</w:t>
+      </w:r>
+      <w:proofErr w:type="spellEnd"/>
+      <w:r>
+        <w:rPr>
+          <w:rFonts w:ascii="Times New Roman" w:eastAsia="宋体" w:hAnsi="Times New Roman" w:hint="eastAsia"/>
+          <w:b/>
+          <w:bCs/>
+          <w:color w:val="000000" w:themeColor="text1"/>
+          <w:sz w:val="21"/>
+          <w:szCs w:val="21"/>
+        </w:rPr>
+        <w:t>替换</w:t>
+      </w:r>
+      <w:r>
+        <w:rPr>
+          <w:rFonts w:ascii="Times New Roman" w:eastAsia="宋体" w:hAnsi="Times New Roman" w:hint="eastAsia"/>
+          <w:b/>
+          <w:bCs/>
+          <w:color w:val="000000" w:themeColor="text1"/>
+          <w:sz w:val="21"/>
+          <w:szCs w:val="21"/>
+        </w:rPr>
+        <w:t>)</w:t>
+      </w:r>
     </w:p>
     <w:p>
       <w:pPr>
@@ -122,7 +313,7 @@
       <w:pPr>
         <w:spacing w:after="0" w:line="240" w:lineRule="auto"/>
         <w:rPr>
-          <w:rFonts w:ascii="Times New Roman" w:eastAsia="宋体" w:hAnsi="Times New Roman" w:hint="eastAsia"/>
+          <w:rFonts w:ascii="Times New Roman" w:eastAsia="宋体" w:hAnsi="Times New Roman"/>
           <w:b/>
           <w:bCs/>
           <w:color w:val="000000" w:themeColor="text1"/>
@@ -452,7 +643,7 @@
       <w:pPr>
         <w:widowControl/>
         <w:rPr>
-          <w:rFonts w:ascii="Times New Roman" w:eastAsia="宋体" w:hAnsi="Times New Roman" w:hint="eastAsia"/>
+          <w:rFonts w:ascii="Times New Roman" w:eastAsia="宋体" w:hAnsi="Times New Roman"/>
           <w:b/>
           <w:bCs/>
           <w:color w:val="000000" w:themeColor="text1"/>
@@ -505,7 +696,7 @@
       <w:pPr>
         <w:widowControl/>
         <w:rPr>
-          <w:rFonts w:ascii="Times New Roman" w:eastAsia="宋体" w:hAnsi="Times New Roman" w:hint="eastAsia"/>
+          <w:rFonts w:ascii="Times New Roman" w:eastAsia="宋体" w:hAnsi="Times New Roman"/>
           <w:b/>
           <w:bCs/>
           <w:color w:val="000000" w:themeColor="text1"/>
@@ -892,7 +1083,7 @@
       <w:pPr>
         <w:widowControl/>
         <w:rPr>
-          <w:rFonts w:ascii="Times New Roman" w:eastAsia="宋体" w:hAnsi="Times New Roman" w:hint="eastAsia"/>
+          <w:rFonts w:ascii="Times New Roman" w:eastAsia="宋体" w:hAnsi="Times New Roman"/>
           <w:b/>
           <w:bCs/>
           <w:color w:val="000000" w:themeColor="text1"/>
@@ -966,7 +1157,7 @@
       <w:pPr>
         <w:widowControl/>
         <w:rPr>
-          <w:rFonts w:ascii="Times New Roman" w:eastAsia="宋体" w:hAnsi="Times New Roman" w:hint="eastAsia"/>
+          <w:rFonts w:ascii="Times New Roman" w:eastAsia="宋体" w:hAnsi="Times New Roman"/>
           <w:b/>
           <w:bCs/>
           <w:color w:val="000000" w:themeColor="text1"/>
@@ -1326,6 +1517,98 @@
           <w:szCs w:val="21"/>
         </w:rPr>
         <w:t>）</w:t>
+      </w:r>
+    </w:p>
+    <w:p>
+      <w:pPr>
+        <w:widowControl/>
+        <w:rPr>
+          <w:rFonts w:ascii="Times New Roman" w:eastAsia="宋体" w:hAnsi="Times New Roman"/>
+          <w:b/>
+          <w:bCs/>
+          <w:color w:val="000000" w:themeColor="text1"/>
+          <w:sz w:val="21"/>
+          <w:szCs w:val="21"/>
+        </w:rPr>
+      </w:pPr>
+      <w:r>
+        <w:rPr>
+          <w:rFonts w:ascii="Times New Roman" w:eastAsia="宋体" w:hAnsi="Times New Roman"/>
+          <w:b/>
+          <w:bCs/>
+          <w:color w:val="000000" w:themeColor="text1"/>
+          <w:sz w:val="21"/>
+          <w:szCs w:val="21"/>
+        </w:rPr>
+        <w:t>S</w:t>
+      </w:r>
+      <w:r>
+        <w:rPr>
+          <w:rFonts w:ascii="Times New Roman" w:eastAsia="宋体" w:hAnsi="Times New Roman" w:hint="eastAsia"/>
+          <w:b/>
+          <w:bCs/>
+          <w:color w:val="000000" w:themeColor="text1"/>
+          <w:sz w:val="21"/>
+          <w:szCs w:val="21"/>
+        </w:rPr>
+        <w:t>plice</w:t>
+      </w:r>
+      <w:r>
+        <w:rPr>
+          <w:rFonts w:ascii="Times New Roman" w:eastAsia="宋体" w:hAnsi="Times New Roman" w:hint="eastAsia"/>
+          <w:b/>
+          <w:bCs/>
+          <w:color w:val="000000" w:themeColor="text1"/>
+          <w:sz w:val="21"/>
+          <w:szCs w:val="21"/>
+        </w:rPr>
+        <w:t>（</w:t>
+      </w:r>
+      <w:proofErr w:type="spellStart"/>
+      <w:r>
+        <w:rPr>
+          <w:rFonts w:ascii="Times New Roman" w:eastAsia="宋体" w:hAnsi="Times New Roman" w:hint="eastAsia"/>
+          <w:b/>
+          <w:bCs/>
+          <w:color w:val="000000" w:themeColor="text1"/>
+          <w:sz w:val="21"/>
+          <w:szCs w:val="21"/>
+        </w:rPr>
+        <w:t>statr,del,insert</w:t>
+      </w:r>
+      <w:proofErr w:type="spellEnd"/>
+      <w:r>
+        <w:rPr>
+          <w:rFonts w:ascii="Times New Roman" w:eastAsia="宋体" w:hAnsi="Times New Roman" w:hint="eastAsia"/>
+          <w:b/>
+          <w:bCs/>
+          <w:color w:val="000000" w:themeColor="text1"/>
+          <w:sz w:val="21"/>
+          <w:szCs w:val="21"/>
+        </w:rPr>
+        <w:t>）</w:t>
+      </w:r>
+      <w:r>
+        <w:rPr>
+          <w:rFonts w:ascii="Times New Roman" w:eastAsia="宋体" w:hAnsi="Times New Roman" w:hint="eastAsia"/>
+          <w:b/>
+          <w:bCs/>
+          <w:color w:val="000000" w:themeColor="text1"/>
+          <w:sz w:val="21"/>
+          <w:szCs w:val="21"/>
+        </w:rPr>
+        <w:t xml:space="preserve"> </w:t>
+      </w:r>
+      <w:r>
+        <w:rPr>
+          <w:rFonts w:ascii="Times New Roman" w:eastAsia="宋体" w:hAnsi="Times New Roman" w:hint="eastAsia"/>
+          <w:b/>
+          <w:bCs/>
+          <w:color w:val="000000" w:themeColor="text1"/>
+          <w:sz w:val="21"/>
+          <w:szCs w:val="21"/>
+        </w:rPr>
+        <w:t>改变原数组</w:t>
       </w:r>
       <w:r>
         <w:rPr>
@@ -2603,7 +2886,7 @@
       <w:pPr>
         <w:spacing w:after="0" w:line="240" w:lineRule="auto"/>
         <w:rPr>
-          <w:rFonts w:ascii="Times New Roman" w:eastAsia="宋体" w:hAnsi="Times New Roman" w:hint="eastAsia"/>
+          <w:rFonts w:ascii="Times New Roman" w:eastAsia="宋体" w:hAnsi="Times New Roman"/>
           <w:b/>
           <w:bCs/>
           <w:color w:val="000000" w:themeColor="text1"/>
@@ -6598,7 +6881,7 @@
       <w:pPr>
         <w:spacing w:after="0" w:line="240" w:lineRule="auto"/>
         <w:rPr>
-          <w:rFonts w:ascii="Times New Roman" w:eastAsia="宋体" w:hAnsi="Times New Roman"/>
+          <w:rFonts w:ascii="Times New Roman" w:eastAsia="宋体" w:hAnsi="Times New Roman" w:hint="eastAsia"/>
           <w:color w:val="000000" w:themeColor="text1"/>
           <w:sz w:val="21"/>
           <w:szCs w:val="21"/>
@@ -6659,6 +6942,127 @@
           <w:szCs w:val="21"/>
         </w:rPr>
         <w:t>是动态值。</w:t>
+      </w:r>
+      <w:r>
+        <w:rPr>
+          <w:rFonts w:ascii="Times New Roman" w:eastAsia="宋体" w:hAnsi="Times New Roman" w:hint="eastAsia"/>
+          <w:color w:val="000000" w:themeColor="text1"/>
+          <w:sz w:val="21"/>
+          <w:szCs w:val="21"/>
+        </w:rPr>
+        <w:t xml:space="preserve"> </w:t>
+      </w:r>
+      <w:r>
+        <w:rPr>
+          <w:rFonts w:ascii="Times New Roman" w:eastAsia="宋体" w:hAnsi="Times New Roman" w:hint="eastAsia"/>
+          <w:b/>
+          <w:bCs/>
+          <w:color w:val="000000" w:themeColor="text1"/>
+          <w:sz w:val="21"/>
+          <w:szCs w:val="21"/>
+        </w:rPr>
+        <w:t>{display:</w:t>
+      </w:r>
+      <w:r>
+        <w:rPr>
+          <w:rFonts w:ascii="Times New Roman" w:eastAsia="宋体" w:hAnsi="Times New Roman"/>
+          <w:b/>
+          <w:bCs/>
+          <w:color w:val="000000" w:themeColor="text1"/>
+          <w:sz w:val="21"/>
+          <w:szCs w:val="21"/>
+        </w:rPr>
+        <w:t>’</w:t>
+      </w:r>
+      <w:r>
+        <w:rPr>
+          <w:rFonts w:ascii="Times New Roman" w:eastAsia="宋体" w:hAnsi="Times New Roman" w:hint="eastAsia"/>
+          <w:b/>
+          <w:bCs/>
+          <w:color w:val="000000" w:themeColor="text1"/>
+          <w:sz w:val="21"/>
+          <w:szCs w:val="21"/>
+        </w:rPr>
+        <w:t>flex</w:t>
+      </w:r>
+      <w:proofErr w:type="gramStart"/>
+      <w:r>
+        <w:rPr>
+          <w:rFonts w:ascii="Times New Roman" w:eastAsia="宋体" w:hAnsi="Times New Roman"/>
+          <w:b/>
+          <w:bCs/>
+          <w:color w:val="000000" w:themeColor="text1"/>
+          <w:sz w:val="21"/>
+          <w:szCs w:val="21"/>
+        </w:rPr>
+        <w:t>’</w:t>
+      </w:r>
+      <w:r>
+        <w:rPr>
+          <w:rFonts w:ascii="Times New Roman" w:eastAsia="宋体" w:hAnsi="Times New Roman" w:hint="eastAsia"/>
+          <w:b/>
+          <w:bCs/>
+          <w:color w:val="000000" w:themeColor="text1"/>
+          <w:sz w:val="21"/>
+          <w:szCs w:val="21"/>
+        </w:rPr>
+        <w:t>,fontSize</w:t>
+      </w:r>
+      <w:proofErr w:type="gramEnd"/>
+      <w:r>
+        <w:rPr>
+          <w:rFonts w:ascii="Times New Roman" w:eastAsia="宋体" w:hAnsi="Times New Roman" w:hint="eastAsia"/>
+          <w:b/>
+          <w:bCs/>
+          <w:color w:val="000000" w:themeColor="text1"/>
+          <w:sz w:val="21"/>
+          <w:szCs w:val="21"/>
+        </w:rPr>
+        <w:t>:</w:t>
+      </w:r>
+      <w:r>
+        <w:rPr>
+          <w:rFonts w:ascii="Times New Roman" w:eastAsia="宋体" w:hAnsi="Times New Roman"/>
+          <w:b/>
+          <w:bCs/>
+          <w:color w:val="000000" w:themeColor="text1"/>
+          <w:sz w:val="21"/>
+          <w:szCs w:val="21"/>
+        </w:rPr>
+        <w:t>’</w:t>
+      </w:r>
+      <w:r>
+        <w:rPr>
+          <w:rFonts w:ascii="Times New Roman" w:eastAsia="宋体" w:hAnsi="Times New Roman" w:hint="eastAsia"/>
+          <w:b/>
+          <w:bCs/>
+          <w:color w:val="000000" w:themeColor="text1"/>
+          <w:sz w:val="21"/>
+          <w:szCs w:val="21"/>
+        </w:rPr>
+        <w:t>40px</w:t>
+      </w:r>
+      <w:r>
+        <w:rPr>
+          <w:rFonts w:ascii="Times New Roman" w:eastAsia="宋体" w:hAnsi="Times New Roman"/>
+          <w:b/>
+          <w:bCs/>
+          <w:color w:val="000000" w:themeColor="text1"/>
+          <w:sz w:val="21"/>
+          <w:szCs w:val="21"/>
+        </w:rPr>
+        <w:t>’</w:t>
+      </w:r>
+      <w:r>
+        <w:rPr>
+          <w:rFonts w:ascii="Times New Roman" w:eastAsia="宋体" w:hAnsi="Times New Roman" w:hint="eastAsia"/>
+          <w:b/>
+          <w:bCs/>
+          <w:color w:val="000000" w:themeColor="text1"/>
+          <w:sz w:val="21"/>
+          <w:szCs w:val="21"/>
+        </w:rPr>
+        <w:t>}</w:t>
       </w:r>
     </w:p>
     <w:p>
@@ -12513,7 +12917,7 @@
           <w:sz w:val="21"/>
           <w:szCs w:val="21"/>
         </w:rPr>
-        <w:t>父组件的子组件中的插槽想用这个数据</w:t>
+        <w:t>父组件中的插槽想用这个数据</w:t>
       </w:r>
       <w:r>
         <w:rPr>
@@ -12546,7 +12950,18 @@
           <w:sz w:val="21"/>
           <w:szCs w:val="21"/>
         </w:rPr>
-        <w:t>也可在父组件中使用</w:t>
+        <w:t>然后</w:t>
+      </w:r>
+      <w:r>
+        <w:rPr>
+          <w:rFonts w:ascii="Times New Roman" w:eastAsia="宋体" w:hAnsi="Times New Roman" w:hint="eastAsia"/>
+          <w:b/>
+          <w:bCs/>
+          <w:color w:val="000000" w:themeColor="text1"/>
+          <w:sz w:val="21"/>
+          <w:szCs w:val="21"/>
+        </w:rPr>
+        <w:t>在父组件中使用</w:t>
       </w:r>
       <w:r>
         <w:rPr>
@@ -12715,7 +13130,29 @@
           <w:sz w:val="21"/>
           <w:szCs w:val="21"/>
         </w:rPr>
-        <w:t>可以结构插槽（里面是个对象（</w:t>
+        <w:t>可以</w:t>
+      </w:r>
+      <w:r>
+        <w:rPr>
+          <w:rFonts w:ascii="Times New Roman" w:eastAsia="宋体" w:hAnsi="Times New Roman" w:hint="eastAsia"/>
+          <w:b/>
+          <w:bCs/>
+          <w:color w:val="000000" w:themeColor="text1"/>
+          <w:sz w:val="21"/>
+          <w:szCs w:val="21"/>
+        </w:rPr>
+        <w:t>解构</w:t>
+      </w:r>
+      <w:r>
+        <w:rPr>
+          <w:rFonts w:ascii="Times New Roman" w:eastAsia="宋体" w:hAnsi="Times New Roman" w:hint="eastAsia"/>
+          <w:b/>
+          <w:bCs/>
+          <w:color w:val="000000" w:themeColor="text1"/>
+          <w:sz w:val="21"/>
+          <w:szCs w:val="21"/>
+        </w:rPr>
+        <w:t>插槽（里面是个对象（</w:t>
       </w:r>
       <w:r>
         <w:rPr>
@@ -12832,6 +13269,136 @@
           <w:szCs w:val="21"/>
         </w:rPr>
       </w:pPr>
+      <w:r>
+        <w:rPr>
+          <w:rFonts w:ascii="Times New Roman" w:eastAsia="宋体" w:hAnsi="Times New Roman" w:hint="eastAsia"/>
+          <w:b/>
+          <w:bCs/>
+          <w:color w:val="000000" w:themeColor="text1"/>
+          <w:sz w:val="21"/>
+          <w:szCs w:val="21"/>
+        </w:rPr>
+        <w:t>在</w:t>
+      </w:r>
+      <w:r>
+        <w:rPr>
+          <w:rFonts w:ascii="Times New Roman" w:eastAsia="宋体" w:hAnsi="Times New Roman" w:hint="eastAsia"/>
+          <w:b/>
+          <w:bCs/>
+          <w:color w:val="000000" w:themeColor="text1"/>
+          <w:sz w:val="21"/>
+          <w:szCs w:val="21"/>
+        </w:rPr>
+        <w:t>prop</w:t>
+      </w:r>
+      <w:r>
+        <w:rPr>
+          <w:rFonts w:ascii="Times New Roman" w:eastAsia="宋体" w:hAnsi="Times New Roman" w:hint="eastAsia"/>
+          <w:b/>
+          <w:bCs/>
+          <w:color w:val="000000" w:themeColor="text1"/>
+          <w:sz w:val="21"/>
+          <w:szCs w:val="21"/>
+        </w:rPr>
+        <w:t>对象中没有</w:t>
+      </w:r>
+      <w:r>
+        <w:rPr>
+          <w:rFonts w:ascii="Times New Roman" w:eastAsia="宋体" w:hAnsi="Times New Roman" w:hint="eastAsia"/>
+          <w:b/>
+          <w:bCs/>
+          <w:color w:val="000000" w:themeColor="text1"/>
+          <w:sz w:val="21"/>
+          <w:szCs w:val="21"/>
+        </w:rPr>
+        <w:t>user</w:t>
+      </w:r>
+      <w:r>
+        <w:rPr>
+          <w:rFonts w:ascii="Times New Roman" w:eastAsia="宋体" w:hAnsi="Times New Roman" w:hint="eastAsia"/>
+          <w:b/>
+          <w:bCs/>
+          <w:color w:val="000000" w:themeColor="text1"/>
+          <w:sz w:val="21"/>
+          <w:szCs w:val="21"/>
+        </w:rPr>
+        <w:t>这个属性（这个</w:t>
+      </w:r>
+      <w:r>
+        <w:rPr>
+          <w:rFonts w:ascii="Times New Roman" w:eastAsia="宋体" w:hAnsi="Times New Roman" w:hint="eastAsia"/>
+          <w:b/>
+          <w:bCs/>
+          <w:color w:val="000000" w:themeColor="text1"/>
+          <w:sz w:val="21"/>
+          <w:szCs w:val="21"/>
+        </w:rPr>
+        <w:t>user</w:t>
+      </w:r>
+      <w:r>
+        <w:rPr>
+          <w:rFonts w:ascii="Times New Roman" w:eastAsia="宋体" w:hAnsi="Times New Roman" w:hint="eastAsia"/>
+          <w:b/>
+          <w:bCs/>
+          <w:color w:val="000000" w:themeColor="text1"/>
+          <w:sz w:val="21"/>
+          <w:szCs w:val="21"/>
+        </w:rPr>
+        <w:t>是个对象）</w:t>
+      </w:r>
+    </w:p>
+    <w:p>
+      <w:pPr>
+        <w:spacing w:after="0" w:line="240" w:lineRule="auto"/>
+        <w:rPr>
+          <w:rFonts w:ascii="Times New Roman" w:eastAsia="宋体" w:hAnsi="Times New Roman" w:hint="eastAsia"/>
+          <w:b/>
+          <w:bCs/>
+          <w:color w:val="000000" w:themeColor="text1"/>
+          <w:sz w:val="21"/>
+          <w:szCs w:val="21"/>
+        </w:rPr>
+      </w:pPr>
+      <w:r>
+        <w:rPr>
+          <w:noProof/>
+        </w:rPr>
+        <w:drawing>
+          <wp:inline distT="0" distB="0" distL="0" distR="0" wp14:anchorId="098F0F83" wp14:editId="5052C8D0">
+            <wp:extent cx="5028571" cy="2438095"/>
+            <wp:effectExtent l="0" t="0" r="635" b="635"/>
+            <wp:docPr id="241032822" name="图片 1"/>
+            <wp:cNvGraphicFramePr>
+              <a:graphicFrameLocks xmlns:a="http://schemas.openxmlformats.org/drawingml/2006/main" noChangeAspect="1"/>
+            </wp:cNvGraphicFramePr>
+            <a:graphic xmlns:a="http://schemas.openxmlformats.org/drawingml/2006/main">
+              <a:graphicData uri="http://schemas.openxmlformats.org/drawingml/2006/picture">
+                <pic:pic xmlns:pic="http://schemas.openxmlformats.org/drawingml/2006/picture">
+                  <pic:nvPicPr>
+                    <pic:cNvPr id="241032822" name=""/>
+                    <pic:cNvPicPr/>
+                  </pic:nvPicPr>
+                  <pic:blipFill>
+                    <a:blip r:embed="rId22"/>
+                    <a:stretch>
+                      <a:fillRect/>
+                    </a:stretch>
+                  </pic:blipFill>
+                  <pic:spPr>
+                    <a:xfrm>
+                      <a:off x="0" y="0"/>
+                      <a:ext cx="5028571" cy="2438095"/>
+                    </a:xfrm>
+                    <a:prstGeom prst="rect">
+                      <a:avLst/>
+                    </a:prstGeom>
+                  </pic:spPr>
+                </pic:pic>
+              </a:graphicData>
+            </a:graphic>
+          </wp:inline>
+        </w:drawing>
+      </w:r>
     </w:p>
     <w:p>
       <w:pPr>
@@ -12855,6 +13422,7 @@
           <w:sz w:val="21"/>
           <w:szCs w:val="21"/>
         </w:rPr>
+        <w:lastRenderedPageBreak/>
         <w:t>V</w:t>
       </w:r>
       <w:r>
@@ -12984,7 +13552,7 @@
                     </pic:cNvPicPr>
                   </pic:nvPicPr>
                   <pic:blipFill>
-                    <a:blip r:embed="rId22" cstate="print">
+                    <a:blip r:embed="rId23" cstate="print">
                       <a:extLst>
                         <a:ext uri="{28A0092B-C50C-407E-A947-70E740481C1C}">
                           <a14:useLocalDpi xmlns:a14="http://schemas.microsoft.com/office/drawing/2010/main" val="0"/>
@@ -13037,7 +13605,6 @@
           <w:sz w:val="21"/>
           <w:szCs w:val="21"/>
         </w:rPr>
-        <w:lastRenderedPageBreak/>
         <w:t>Store</w:t>
       </w:r>
       <w:r>
@@ -13383,7 +13950,7 @@
       <w:pPr>
         <w:spacing w:after="0" w:line="240" w:lineRule="auto"/>
         <w:rPr>
-          <w:rFonts w:ascii="Times New Roman" w:eastAsia="宋体" w:hAnsi="Times New Roman"/>
+          <w:rFonts w:ascii="Times New Roman" w:eastAsia="宋体" w:hAnsi="Times New Roman" w:hint="eastAsia"/>
           <w:color w:val="000000" w:themeColor="text1"/>
           <w:sz w:val="21"/>
           <w:szCs w:val="21"/>
@@ -13409,7 +13976,7 @@
                     <pic:cNvPicPr/>
                   </pic:nvPicPr>
                   <pic:blipFill>
-                    <a:blip r:embed="rId23"/>
+                    <a:blip r:embed="rId24"/>
                     <a:stretch>
                       <a:fillRect/>
                     </a:stretch>
@@ -13449,7 +14016,7 @@
                     <pic:cNvPicPr/>
                   </pic:nvPicPr>
                   <pic:blipFill>
-                    <a:blip r:embed="rId24"/>
+                    <a:blip r:embed="rId25"/>
                     <a:stretch>
                       <a:fillRect/>
                     </a:stretch>
@@ -13469,6 +14036,19 @@
           </wp:inline>
         </w:drawing>
       </w:r>
+      <w:proofErr w:type="spellStart"/>
+      <w:proofErr w:type="gramStart"/>
+      <w:r>
+        <w:rPr>
+          <w:rFonts w:ascii="Times New Roman" w:eastAsia="宋体" w:hAnsi="Times New Roman" w:hint="eastAsia"/>
+          <w:color w:val="000000" w:themeColor="text1"/>
+          <w:sz w:val="21"/>
+          <w:szCs w:val="21"/>
+        </w:rPr>
+        <w:t>namespaced:true</w:t>
+      </w:r>
+      <w:proofErr w:type="spellEnd"/>
+      <w:proofErr w:type="gramEnd"/>
     </w:p>
     <w:p>
       <w:pPr>
@@ -13546,7 +14126,7 @@
                     <pic:cNvPicPr/>
                   </pic:nvPicPr>
                   <pic:blipFill>
-                    <a:blip r:embed="rId25"/>
+                    <a:blip r:embed="rId26"/>
                     <a:stretch>
                       <a:fillRect/>
                     </a:stretch>
@@ -13837,6 +14417,7 @@
         <w:rPr>
           <w:noProof/>
         </w:rPr>
+        <w:lastRenderedPageBreak/>
         <w:drawing>
           <wp:inline distT="0" distB="0" distL="0" distR="0" wp14:anchorId="03E0FFB3" wp14:editId="44651F9C">
             <wp:extent cx="5274310" cy="1901825"/>
@@ -13853,7 +14434,7 @@
                     <pic:cNvPicPr/>
                   </pic:nvPicPr>
                   <pic:blipFill>
-                    <a:blip r:embed="rId26"/>
+                    <a:blip r:embed="rId27"/>
                     <a:stretch>
                       <a:fillRect/>
                     </a:stretch>
@@ -13980,7 +14561,6 @@
         <w:rPr>
           <w:noProof/>
         </w:rPr>
-        <w:lastRenderedPageBreak/>
         <w:drawing>
           <wp:inline distT="0" distB="0" distL="0" distR="0" wp14:anchorId="6A33102C" wp14:editId="0EEC1CA7">
             <wp:extent cx="2946400" cy="2261190"/>
@@ -13997,7 +14577,7 @@
                     <pic:cNvPicPr/>
                   </pic:nvPicPr>
                   <pic:blipFill>
-                    <a:blip r:embed="rId27"/>
+                    <a:blip r:embed="rId28"/>
                     <a:stretch>
                       <a:fillRect/>
                     </a:stretch>
@@ -14043,7 +14623,7 @@
                     <pic:cNvPicPr/>
                   </pic:nvPicPr>
                   <pic:blipFill>
-                    <a:blip r:embed="rId28"/>
+                    <a:blip r:embed="rId29"/>
                     <a:stretch>
                       <a:fillRect/>
                     </a:stretch>
@@ -14565,7 +15145,7 @@
                     <pic:cNvPicPr/>
                   </pic:nvPicPr>
                   <pic:blipFill>
-                    <a:blip r:embed="rId29"/>
+                    <a:blip r:embed="rId30"/>
                     <a:stretch>
                       <a:fillRect/>
                     </a:stretch>
@@ -14728,6 +15308,7 @@
         <w:rPr>
           <w:noProof/>
         </w:rPr>
+        <w:lastRenderedPageBreak/>
         <w:drawing>
           <wp:inline distT="0" distB="0" distL="0" distR="0" wp14:anchorId="3FF40933" wp14:editId="11FC6B43">
             <wp:extent cx="2520950" cy="2284211"/>
@@ -14744,7 +15325,7 @@
                     <pic:cNvPicPr/>
                   </pic:nvPicPr>
                   <pic:blipFill>
-                    <a:blip r:embed="rId30"/>
+                    <a:blip r:embed="rId31"/>
                     <a:stretch>
                       <a:fillRect/>
                     </a:stretch>
@@ -14828,7 +15409,6 @@
           <w:sz w:val="21"/>
           <w:szCs w:val="21"/>
         </w:rPr>
-        <w:lastRenderedPageBreak/>
         <w:t>可以在组件中更方便的调用</w:t>
       </w:r>
       <w:proofErr w:type="spellStart"/>
@@ -15094,7 +15674,7 @@
                     <pic:cNvPicPr/>
                   </pic:nvPicPr>
                   <pic:blipFill>
-                    <a:blip r:embed="rId31"/>
+                    <a:blip r:embed="rId32"/>
                     <a:stretch>
                       <a:fillRect/>
                     </a:stretch>
@@ -15431,7 +16011,7 @@
                     <pic:cNvPicPr/>
                   </pic:nvPicPr>
                   <pic:blipFill>
-                    <a:blip r:embed="rId32"/>
+                    <a:blip r:embed="rId33"/>
                     <a:stretch>
                       <a:fillRect/>
                     </a:stretch>
@@ -15482,7 +16062,7 @@
                     <pic:cNvPicPr/>
                   </pic:nvPicPr>
                   <pic:blipFill>
-                    <a:blip r:embed="rId33"/>
+                    <a:blip r:embed="rId34"/>
                     <a:stretch>
                       <a:fillRect/>
                     </a:stretch>
@@ -15601,23 +16181,35 @@
       <w:pPr>
         <w:spacing w:after="0" w:line="240" w:lineRule="auto"/>
         <w:rPr>
-          <w:rFonts w:ascii="Times New Roman" w:eastAsia="宋体" w:hAnsi="Times New Roman"/>
-          <w:b/>
-          <w:bCs/>
-          <w:color w:val="000000" w:themeColor="text1"/>
-          <w:sz w:val="21"/>
-          <w:szCs w:val="21"/>
-        </w:rPr>
-      </w:pPr>
-      <w:r>
-        <w:rPr>
-          <w:rFonts w:ascii="Times New Roman" w:eastAsia="宋体" w:hAnsi="Times New Roman" w:hint="eastAsia"/>
-          <w:b/>
-          <w:bCs/>
-          <w:color w:val="000000" w:themeColor="text1"/>
-          <w:sz w:val="21"/>
-          <w:szCs w:val="21"/>
-        </w:rPr>
+          <w:rFonts w:ascii="Times New Roman" w:eastAsia="宋体" w:hAnsi="Times New Roman" w:hint="eastAsia"/>
+          <w:color w:val="000000" w:themeColor="text1"/>
+          <w:sz w:val="21"/>
+          <w:szCs w:val="21"/>
+        </w:rPr>
+      </w:pPr>
+    </w:p>
+    <w:p>
+      <w:pPr>
+        <w:spacing w:after="0" w:line="240" w:lineRule="auto"/>
+        <w:rPr>
+          <w:rFonts w:ascii="Times New Roman" w:eastAsia="宋体" w:hAnsi="Times New Roman"/>
+          <w:b/>
+          <w:bCs/>
+          <w:color w:val="000000" w:themeColor="text1"/>
+          <w:sz w:val="21"/>
+          <w:szCs w:val="21"/>
+        </w:rPr>
+      </w:pPr>
+      <w:r>
+        <w:rPr>
+          <w:rFonts w:ascii="Times New Roman" w:eastAsia="宋体" w:hAnsi="Times New Roman" w:hint="eastAsia"/>
+          <w:b/>
+          <w:bCs/>
+          <w:color w:val="000000" w:themeColor="text1"/>
+          <w:sz w:val="21"/>
+          <w:szCs w:val="21"/>
+        </w:rPr>
+        <w:lastRenderedPageBreak/>
         <w:t>路由</w:t>
       </w:r>
       <w:r>
@@ -16163,7 +16755,6 @@
         <w:rPr>
           <w:noProof/>
         </w:rPr>
-        <w:lastRenderedPageBreak/>
         <w:drawing>
           <wp:inline distT="0" distB="0" distL="0" distR="0" wp14:anchorId="48025E05" wp14:editId="7E010708">
             <wp:extent cx="2108200" cy="2658366"/>
@@ -16180,7 +16771,7 @@
                     <pic:cNvPicPr/>
                   </pic:nvPicPr>
                   <pic:blipFill>
-                    <a:blip r:embed="rId34"/>
+                    <a:blip r:embed="rId35"/>
                     <a:stretch>
                       <a:fillRect/>
                     </a:stretch>
@@ -16220,7 +16811,7 @@
                     <pic:cNvPicPr/>
                   </pic:nvPicPr>
                   <pic:blipFill>
-                    <a:blip r:embed="rId35"/>
+                    <a:blip r:embed="rId36"/>
                     <a:stretch>
                       <a:fillRect/>
                     </a:stretch>
@@ -16516,7 +17107,7 @@
       <w:pPr>
         <w:spacing w:after="0" w:line="240" w:lineRule="auto"/>
         <w:rPr>
-          <w:rFonts w:ascii="Times New Roman" w:eastAsia="宋体" w:hAnsi="Times New Roman" w:hint="eastAsia"/>
+          <w:rFonts w:ascii="Times New Roman" w:eastAsia="宋体" w:hAnsi="Times New Roman"/>
           <w:color w:val="000000" w:themeColor="text1"/>
           <w:sz w:val="21"/>
           <w:szCs w:val="21"/>
@@ -16554,11 +17145,13 @@
       <w:r>
         <w:rPr>
           <w:rFonts w:ascii="Times New Roman" w:eastAsia="宋体" w:hAnsi="Times New Roman" w:hint="eastAsia"/>
-          <w:color w:val="000000" w:themeColor="text1"/>
-          <w:sz w:val="21"/>
-          <w:szCs w:val="21"/>
-        </w:rPr>
-        <w:t>page</w:t>
+          <w:b/>
+          <w:bCs/>
+          <w:color w:val="000000" w:themeColor="text1"/>
+          <w:sz w:val="21"/>
+          <w:szCs w:val="21"/>
+        </w:rPr>
+        <w:t>view</w:t>
       </w:r>
       <w:r>
         <w:rPr>
@@ -16921,7 +17514,7 @@
                     <pic:cNvPicPr/>
                   </pic:nvPicPr>
                   <pic:blipFill>
-                    <a:blip r:embed="rId36"/>
+                    <a:blip r:embed="rId37"/>
                     <a:stretch>
                       <a:fillRect/>
                     </a:stretch>
@@ -16989,6 +17582,7 @@
           <w:sz w:val="21"/>
           <w:szCs w:val="21"/>
         </w:rPr>
+        <w:lastRenderedPageBreak/>
         <w:t>多级路由</w:t>
       </w:r>
     </w:p>
@@ -17166,7 +17760,6 @@
           <w:sz w:val="21"/>
           <w:szCs w:val="21"/>
         </w:rPr>
-        <w:lastRenderedPageBreak/>
         <w:t xml:space="preserve"> </w:t>
       </w:r>
       <w:r>
@@ -17189,7 +17782,7 @@
                     <pic:cNvPicPr/>
                   </pic:nvPicPr>
                   <pic:blipFill>
-                    <a:blip r:embed="rId37"/>
+                    <a:blip r:embed="rId38"/>
                     <a:stretch>
                       <a:fillRect/>
                     </a:stretch>
@@ -17615,7 +18208,7 @@
                     <pic:cNvPicPr/>
                   </pic:nvPicPr>
                   <pic:blipFill>
-                    <a:blip r:embed="rId38"/>
+                    <a:blip r:embed="rId39"/>
                     <a:stretch>
                       <a:fillRect/>
                     </a:stretch>
@@ -18101,6 +18694,7 @@
         <w:rPr>
           <w:noProof/>
         </w:rPr>
+        <w:lastRenderedPageBreak/>
         <w:drawing>
           <wp:inline distT="0" distB="0" distL="0" distR="0" wp14:anchorId="540B49B1" wp14:editId="3C450510">
             <wp:extent cx="2781300" cy="1830223"/>
@@ -18117,7 +18711,7 @@
                     <pic:cNvPicPr/>
                   </pic:nvPicPr>
                   <pic:blipFill>
-                    <a:blip r:embed="rId39"/>
+                    <a:blip r:embed="rId40"/>
                     <a:stretch>
                       <a:fillRect/>
                     </a:stretch>
@@ -18154,7 +18748,6 @@
         <w:rPr>
           <w:noProof/>
         </w:rPr>
-        <w:lastRenderedPageBreak/>
         <w:drawing>
           <wp:inline distT="0" distB="0" distL="0" distR="0" wp14:anchorId="637410FD" wp14:editId="3F4E15C7">
             <wp:extent cx="5274310" cy="2229485"/>
@@ -18171,7 +18764,7 @@
                     <pic:cNvPicPr/>
                   </pic:nvPicPr>
                   <pic:blipFill>
-                    <a:blip r:embed="rId40"/>
+                    <a:blip r:embed="rId41"/>
                     <a:stretch>
                       <a:fillRect/>
                     </a:stretch>
@@ -18764,7 +19357,7 @@
                     <pic:cNvPicPr/>
                   </pic:nvPicPr>
                   <pic:blipFill>
-                    <a:blip r:embed="rId41"/>
+                    <a:blip r:embed="rId42"/>
                     <a:stretch>
                       <a:fillRect/>
                     </a:stretch>
@@ -18875,7 +19468,7 @@
                     <pic:cNvPicPr/>
                   </pic:nvPicPr>
                   <pic:blipFill>
-                    <a:blip r:embed="rId42"/>
+                    <a:blip r:embed="rId43"/>
                     <a:stretch>
                       <a:fillRect/>
                     </a:stretch>
@@ -18917,6 +19510,7 @@
           <w:sz w:val="21"/>
           <w:szCs w:val="21"/>
         </w:rPr>
+        <w:lastRenderedPageBreak/>
         <w:t>&lt;router-link&gt;</w:t>
       </w:r>
       <w:r>
@@ -19500,7 +20094,6 @@
           <w:sz w:val="21"/>
           <w:szCs w:val="21"/>
         </w:rPr>
-        <w:lastRenderedPageBreak/>
         <w:t>实现</w:t>
       </w:r>
       <w:r>
@@ -19847,7 +20440,7 @@
                     <pic:cNvPicPr/>
                   </pic:nvPicPr>
                   <pic:blipFill>
-                    <a:blip r:embed="rId43"/>
+                    <a:blip r:embed="rId44"/>
                     <a:stretch>
                       <a:fillRect/>
                     </a:stretch>
@@ -20032,7 +20625,7 @@
                     <pic:cNvPicPr/>
                   </pic:nvPicPr>
                   <pic:blipFill>
-                    <a:blip r:embed="rId44"/>
+                    <a:blip r:embed="rId45"/>
                     <a:stretch>
                       <a:fillRect/>
                     </a:stretch>
@@ -20296,6 +20889,7 @@
           <w:sz w:val="21"/>
           <w:szCs w:val="21"/>
         </w:rPr>
+        <w:lastRenderedPageBreak/>
         <w:t>缓存路由组件</w:t>
       </w:r>
     </w:p>
@@ -20478,7 +21072,7 @@
                     <pic:cNvPicPr/>
                   </pic:nvPicPr>
                   <pic:blipFill>
-                    <a:blip r:embed="rId45"/>
+                    <a:blip r:embed="rId46"/>
                     <a:stretch>
                       <a:fillRect/>
                     </a:stretch>
@@ -20553,7 +21147,6 @@
           <w:sz w:val="21"/>
           <w:szCs w:val="21"/>
         </w:rPr>
-        <w:lastRenderedPageBreak/>
         <w:t>作用：路由组件所独有的两个钩子，用于捕获路由组件的激活状态。</w:t>
       </w:r>
     </w:p>
@@ -20688,7 +21281,7 @@
                     <pic:cNvPicPr/>
                   </pic:nvPicPr>
                   <pic:blipFill>
-                    <a:blip r:embed="rId46"/>
+                    <a:blip r:embed="rId47"/>
                     <a:stretch>
                       <a:fillRect/>
                     </a:stretch>
@@ -20728,7 +21321,7 @@
                     <pic:cNvPicPr/>
                   </pic:nvPicPr>
                   <pic:blipFill>
-                    <a:blip r:embed="rId47"/>
+                    <a:blip r:embed="rId48"/>
                     <a:stretch>
                       <a:fillRect/>
                     </a:stretch>
@@ -20768,7 +21361,7 @@
                     <pic:cNvPicPr/>
                   </pic:nvPicPr>
                   <pic:blipFill>
-                    <a:blip r:embed="rId48"/>
+                    <a:blip r:embed="rId49"/>
                     <a:stretch>
                       <a:fillRect/>
                     </a:stretch>
@@ -20902,7 +21495,7 @@
                     <pic:cNvPicPr/>
                   </pic:nvPicPr>
                   <pic:blipFill>
-                    <a:blip r:embed="rId49"/>
+                    <a:blip r:embed="rId50"/>
                     <a:stretch>
                       <a:fillRect/>
                     </a:stretch>
@@ -21201,7 +21794,7 @@
                     <pic:cNvPicPr/>
                   </pic:nvPicPr>
                   <pic:blipFill>
-                    <a:blip r:embed="rId50"/>
+                    <a:blip r:embed="rId51"/>
                     <a:stretch>
                       <a:fillRect/>
                     </a:stretch>
@@ -21450,7 +22043,7 @@
                     <pic:cNvPicPr/>
                   </pic:nvPicPr>
                   <pic:blipFill>
-                    <a:blip r:embed="rId51"/>
+                    <a:blip r:embed="rId52"/>
                     <a:stretch>
                       <a:fillRect/>
                     </a:stretch>
@@ -21817,7 +22410,7 @@
                     <pic:cNvPicPr/>
                   </pic:nvPicPr>
                   <pic:blipFill rotWithShape="1">
-                    <a:blip r:embed="rId52"/>
+                    <a:blip r:embed="rId53"/>
                     <a:srcRect l="11822"/>
                     <a:stretch/>
                   </pic:blipFill>
@@ -22576,7 +23169,7 @@
                     <pic:cNvPicPr/>
                   </pic:nvPicPr>
                   <pic:blipFill>
-                    <a:blip r:embed="rId53"/>
+                    <a:blip r:embed="rId54"/>
                     <a:stretch>
                       <a:fillRect/>
                     </a:stretch>
@@ -22616,7 +23209,7 @@
                     <pic:cNvPicPr/>
                   </pic:nvPicPr>
                   <pic:blipFill rotWithShape="1">
-                    <a:blip r:embed="rId54"/>
+                    <a:blip r:embed="rId55"/>
                     <a:srcRect r="17315"/>
                     <a:stretch/>
                   </pic:blipFill>
@@ -22896,7 +23489,7 @@
                     <pic:cNvPicPr/>
                   </pic:nvPicPr>
                   <pic:blipFill>
-                    <a:blip r:embed="rId55"/>
+                    <a:blip r:embed="rId56"/>
                     <a:stretch>
                       <a:fillRect/>
                     </a:stretch>
@@ -22936,7 +23529,7 @@
                     <pic:cNvPicPr/>
                   </pic:nvPicPr>
                   <pic:blipFill>
-                    <a:blip r:embed="rId56"/>
+                    <a:blip r:embed="rId57"/>
                     <a:stretch>
                       <a:fillRect/>
                     </a:stretch>

</xml_diff>

<commit_message>
code updated: 2024-04-20 22:43
</commit_message>
<xml_diff>
--- a/vue案例/Vue.docx
+++ b/vue案例/Vue.docx
@@ -1,6 +1,6 @@
 
 <file path=word/document.xml><?xml version="1.0" encoding="utf-8"?>
-<w:document xmlns:wpc="http://schemas.microsoft.com/office/word/2010/wordprocessingCanvas" xmlns:cx="http://schemas.microsoft.com/office/drawing/2014/chartex" xmlns:cx1="http://schemas.microsoft.com/office/drawing/2015/9/8/chartex" xmlns:cx2="http://schemas.microsoft.com/office/drawing/2015/10/21/chartex" xmlns:cx3="http://schemas.microsoft.com/office/drawing/2016/5/9/chartex" xmlns:cx4="http://schemas.microsoft.com/office/drawing/2016/5/10/chartex" xmlns:cx5="http://schemas.microsoft.com/office/drawing/2016/5/11/chartex" xmlns:cx6="http://schemas.microsoft.com/office/drawing/2016/5/12/chartex" xmlns:cx7="http://schemas.microsoft.com/office/drawing/2016/5/13/chartex" xmlns:cx8="http://schemas.microsoft.com/office/drawing/2016/5/14/chartex" xmlns:mc="http://schemas.openxmlformats.org/markup-compatibility/2006" xmlns:aink="http://schemas.microsoft.com/office/drawing/2016/ink" xmlns:am3d="http://schemas.microsoft.com/office/drawing/2017/model3d" xmlns:o="urn:schemas-microsoft-com:office:office" xmlns:oel="http://schemas.microsoft.com/office/2019/extlst" xmlns:r="http://schemas.openxmlformats.org/officeDocument/2006/relationships" xmlns:m="http://schemas.openxmlformats.org/officeDocument/2006/math" xmlns:v="urn:schemas-microsoft-com:vml" xmlns:wp14="http://schemas.microsoft.com/office/word/2010/wordprocessingDrawing" xmlns:wp="http://schemas.openxmlformats.org/drawingml/2006/wordprocessingDrawing" xmlns:w10="urn:schemas-microsoft-com:office:word" xmlns:w="http://schemas.openxmlformats.org/wordprocessingml/2006/main" xmlns:w14="http://schemas.microsoft.com/office/word/2010/wordml" xmlns:w15="http://schemas.microsoft.com/office/word/2012/wordml" xmlns:w16cex="http://schemas.microsoft.com/office/word/2018/wordml/cex" xmlns:w16cid="http://schemas.microsoft.com/office/word/2016/wordml/cid" xmlns:w16="http://schemas.microsoft.com/office/word/2018/wordml" xmlns:w16sdtdh="http://schemas.microsoft.com/office/word/2020/wordml/sdtdatahash" xmlns:w16se="http://schemas.microsoft.com/office/word/2015/wordml/symex" xmlns:wpg="http://schemas.microsoft.com/office/word/2010/wordprocessingGroup" xmlns:wpi="http://schemas.microsoft.com/office/word/2010/wordprocessingInk" xmlns:wne="http://schemas.microsoft.com/office/word/2006/wordml" xmlns:wps="http://schemas.microsoft.com/office/word/2010/wordprocessingShape" mc:Ignorable="w14 w15 w16se w16cid w16 w16cex w16sdtdh wp14">
+<w:document xmlns:wpc="http://schemas.microsoft.com/office/word/2010/wordprocessingCanvas" xmlns:cx="http://schemas.microsoft.com/office/drawing/2014/chartex" xmlns:cx1="http://schemas.microsoft.com/office/drawing/2015/9/8/chartex" xmlns:cx2="http://schemas.microsoft.com/office/drawing/2015/10/21/chartex" xmlns:cx3="http://schemas.microsoft.com/office/drawing/2016/5/9/chartex" xmlns:cx4="http://schemas.microsoft.com/office/drawing/2016/5/10/chartex" xmlns:cx5="http://schemas.microsoft.com/office/drawing/2016/5/11/chartex" xmlns:cx6="http://schemas.microsoft.com/office/drawing/2016/5/12/chartex" xmlns:cx7="http://schemas.microsoft.com/office/drawing/2016/5/13/chartex" xmlns:cx8="http://schemas.microsoft.com/office/drawing/2016/5/14/chartex" xmlns:mc="http://schemas.openxmlformats.org/markup-compatibility/2006" xmlns:aink="http://schemas.microsoft.com/office/drawing/2016/ink" xmlns:am3d="http://schemas.microsoft.com/office/drawing/2017/model3d" xmlns:o="urn:schemas-microsoft-com:office:office" xmlns:oel="http://schemas.microsoft.com/office/2019/extlst" xmlns:r="http://schemas.openxmlformats.org/officeDocument/2006/relationships" xmlns:m="http://schemas.openxmlformats.org/officeDocument/2006/math" xmlns:v="urn:schemas-microsoft-com:vml" xmlns:wp14="http://schemas.microsoft.com/office/word/2010/wordprocessingDrawing" xmlns:wp="http://schemas.openxmlformats.org/drawingml/2006/wordprocessingDrawing" xmlns:w10="urn:schemas-microsoft-com:office:word" xmlns:w="http://schemas.openxmlformats.org/wordprocessingml/2006/main" xmlns:w14="http://schemas.microsoft.com/office/word/2010/wordml" xmlns:w15="http://schemas.microsoft.com/office/word/2012/wordml" xmlns:w16cex="http://schemas.microsoft.com/office/word/2018/wordml/cex" xmlns:w16cid="http://schemas.microsoft.com/office/word/2016/wordml/cid" xmlns:w16="http://schemas.microsoft.com/office/word/2018/wordml" xmlns:w16du="http://schemas.microsoft.com/office/word/2023/wordml/word16du" xmlns:w16sdtdh="http://schemas.microsoft.com/office/word/2020/wordml/sdtdatahash" xmlns:w16se="http://schemas.microsoft.com/office/word/2015/wordml/symex" xmlns:wpg="http://schemas.microsoft.com/office/word/2010/wordprocessingGroup" xmlns:wpi="http://schemas.microsoft.com/office/word/2010/wordprocessingInk" xmlns:wne="http://schemas.microsoft.com/office/word/2006/wordml" xmlns:wps="http://schemas.microsoft.com/office/word/2010/wordprocessingShape" mc:Ignorable="w14 w15 w16se w16cid w16 w16cex w16sdtdh w16du wp14">
   <w:body>
     <w:p>
       <w:pPr>
@@ -2769,6 +2769,120 @@
           <w:sz w:val="21"/>
           <w:szCs w:val="21"/>
         </w:rPr>
+        <w:t>v-model</w:t>
+      </w:r>
+      <w:r>
+        <w:rPr>
+          <w:rFonts w:ascii="Times New Roman" w:eastAsia="宋体" w:hAnsi="Times New Roman" w:hint="eastAsia"/>
+          <w:b/>
+          <w:bCs/>
+          <w:color w:val="000000" w:themeColor="text1"/>
+          <w:sz w:val="21"/>
+          <w:szCs w:val="21"/>
+        </w:rPr>
+        <w:t>监视用户的输入事件并更新数据</w:t>
+      </w:r>
+      <w:r>
+        <w:rPr>
+          <w:rFonts w:ascii="Times New Roman" w:eastAsia="宋体" w:hAnsi="Times New Roman" w:hint="eastAsia"/>
+          <w:b/>
+          <w:bCs/>
+          <w:color w:val="000000" w:themeColor="text1"/>
+          <w:sz w:val="21"/>
+          <w:szCs w:val="21"/>
+        </w:rPr>
+        <w:t xml:space="preserve"> v-on</w:t>
+      </w:r>
+      <w:r>
+        <w:rPr>
+          <w:rFonts w:ascii="Times New Roman" w:eastAsia="宋体" w:hAnsi="Times New Roman" w:hint="eastAsia"/>
+          <w:b/>
+          <w:bCs/>
+          <w:color w:val="000000" w:themeColor="text1"/>
+          <w:sz w:val="21"/>
+          <w:szCs w:val="21"/>
+        </w:rPr>
+        <w:t>和</w:t>
+      </w:r>
+      <w:r>
+        <w:rPr>
+          <w:rFonts w:ascii="Times New Roman" w:eastAsia="宋体" w:hAnsi="Times New Roman" w:hint="eastAsia"/>
+          <w:b/>
+          <w:bCs/>
+          <w:color w:val="000000" w:themeColor="text1"/>
+          <w:sz w:val="21"/>
+          <w:szCs w:val="21"/>
+        </w:rPr>
+        <w:t>v-bind</w:t>
+      </w:r>
+      <w:r>
+        <w:rPr>
+          <w:rFonts w:ascii="Times New Roman" w:eastAsia="宋体" w:hAnsi="Times New Roman" w:hint="eastAsia"/>
+          <w:b/>
+          <w:bCs/>
+          <w:color w:val="000000" w:themeColor="text1"/>
+          <w:sz w:val="21"/>
+          <w:szCs w:val="21"/>
+        </w:rPr>
+        <w:t>的语法糖</w:t>
+      </w:r>
+      <w:r>
+        <w:rPr>
+          <w:rFonts w:ascii="Times New Roman" w:eastAsia="宋体" w:hAnsi="Times New Roman" w:hint="eastAsia"/>
+          <w:b/>
+          <w:bCs/>
+          <w:color w:val="000000" w:themeColor="text1"/>
+          <w:sz w:val="21"/>
+          <w:szCs w:val="21"/>
+        </w:rPr>
+        <w:t xml:space="preserve"> </w:t>
+      </w:r>
+    </w:p>
+    <w:p>
+      <w:pPr>
+        <w:spacing w:after="0" w:line="240" w:lineRule="auto"/>
+        <w:rPr>
+          <w:rFonts w:ascii="Times New Roman" w:eastAsia="宋体" w:hAnsi="Times New Roman" w:hint="eastAsia"/>
+          <w:b/>
+          <w:bCs/>
+          <w:color w:val="000000" w:themeColor="text1"/>
+          <w:sz w:val="21"/>
+          <w:szCs w:val="21"/>
+        </w:rPr>
+      </w:pPr>
+      <w:r>
+        <w:rPr>
+          <w:rFonts w:ascii="Times New Roman" w:eastAsia="宋体" w:hAnsi="Times New Roman"/>
+          <w:b/>
+          <w:bCs/>
+          <w:color w:val="000000" w:themeColor="text1"/>
+          <w:sz w:val="21"/>
+          <w:szCs w:val="21"/>
+        </w:rPr>
+        <w:t>&lt;input :value="message" @input="message=$event.target.value"&gt;</w:t>
+      </w:r>
+    </w:p>
+    <w:p>
+      <w:pPr>
+        <w:spacing w:after="0" w:line="240" w:lineRule="auto"/>
+        <w:rPr>
+          <w:rFonts w:ascii="Times New Roman" w:eastAsia="宋体" w:hAnsi="Times New Roman"/>
+          <w:b/>
+          <w:bCs/>
+          <w:color w:val="000000" w:themeColor="text1"/>
+          <w:sz w:val="21"/>
+          <w:szCs w:val="21"/>
+        </w:rPr>
+      </w:pPr>
+      <w:r>
+        <w:rPr>
+          <w:rFonts w:ascii="Times New Roman" w:eastAsia="宋体" w:hAnsi="Times New Roman" w:hint="eastAsia"/>
+          <w:b/>
+          <w:bCs/>
+          <w:color w:val="000000" w:themeColor="text1"/>
+          <w:sz w:val="21"/>
+          <w:szCs w:val="21"/>
+        </w:rPr>
         <w:t>数据代理</w:t>
       </w:r>
     </w:p>
@@ -3219,7 +3333,7 @@
       <w:pPr>
         <w:spacing w:after="0" w:line="240" w:lineRule="auto"/>
         <w:rPr>
-          <w:rFonts w:ascii="Times New Roman" w:eastAsia="宋体" w:hAnsi="Times New Roman"/>
+          <w:rFonts w:ascii="Times New Roman" w:eastAsia="宋体" w:hAnsi="Times New Roman" w:hint="eastAsia"/>
           <w:color w:val="000000" w:themeColor="text1"/>
           <w:sz w:val="21"/>
           <w:szCs w:val="21"/>
@@ -3310,17 +3424,7 @@
     <w:p>
       <w:pPr>
         <w:spacing w:after="0" w:line="240" w:lineRule="auto"/>
-        <w:rPr>
-          <w:rFonts w:ascii="Times New Roman" w:eastAsia="宋体" w:hAnsi="Times New Roman"/>
-          <w:color w:val="000000" w:themeColor="text1"/>
-          <w:sz w:val="21"/>
-          <w:szCs w:val="21"/>
-        </w:rPr>
-      </w:pPr>
-    </w:p>
-    <w:p>
-      <w:pPr>
-        <w:spacing w:after="0" w:line="240" w:lineRule="auto"/>
+        <w:jc w:val="center"/>
         <w:rPr>
           <w:rFonts w:ascii="Times New Roman" w:eastAsia="宋体" w:hAnsi="Times New Roman"/>
           <w:color w:val="000000" w:themeColor="text1"/>
@@ -3333,8 +3437,8 @@
           <w:noProof/>
         </w:rPr>
         <w:drawing>
-          <wp:inline distT="0" distB="0" distL="0" distR="0" wp14:anchorId="4447D556" wp14:editId="12D020B5">
-            <wp:extent cx="4000847" cy="2232853"/>
+          <wp:inline distT="0" distB="0" distL="0" distR="0" wp14:anchorId="4447D556" wp14:editId="239FB43B">
+            <wp:extent cx="3316406" cy="1850870"/>
             <wp:effectExtent l="0" t="0" r="0" b="0"/>
             <wp:docPr id="712785916" name="图片 1"/>
             <wp:cNvGraphicFramePr>
@@ -3356,7 +3460,7 @@
                   <pic:spPr>
                     <a:xfrm>
                       <a:off x="0" y="0"/>
-                      <a:ext cx="4000847" cy="2232853"/>
+                      <a:ext cx="3324168" cy="1855202"/>
                     </a:xfrm>
                     <a:prstGeom prst="rect">
                       <a:avLst/>
@@ -9620,40 +9724,73 @@
           <w:sz w:val="21"/>
           <w:szCs w:val="21"/>
         </w:rPr>
+        <w:t xml:space="preserve">  </w:t>
+      </w:r>
+      <w:r>
+        <w:rPr>
+          <w:rFonts w:ascii="Times New Roman" w:eastAsia="宋体" w:hAnsi="Times New Roman" w:hint="eastAsia"/>
+          <w:b/>
+          <w:bCs/>
+          <w:color w:val="000000" w:themeColor="text1"/>
+          <w:sz w:val="21"/>
+          <w:szCs w:val="21"/>
+        </w:rPr>
+        <w:t>para</w:t>
+      </w:r>
+      <w:r>
+        <w:rPr>
+          <w:rFonts w:ascii="Times New Roman" w:eastAsia="宋体" w:hAnsi="Times New Roman" w:hint="eastAsia"/>
+          <w:b/>
+          <w:bCs/>
+          <w:color w:val="000000" w:themeColor="text1"/>
+          <w:sz w:val="21"/>
+          <w:szCs w:val="21"/>
+        </w:rPr>
+        <w:t>是个数组</w:t>
+      </w:r>
+      <w:r>
+        <w:rPr>
+          <w:rFonts w:ascii="Times New Roman" w:eastAsia="宋体" w:hAnsi="Times New Roman" w:hint="eastAsia"/>
+          <w:b/>
+          <w:bCs/>
+          <w:color w:val="000000" w:themeColor="text1"/>
+          <w:sz w:val="21"/>
+          <w:szCs w:val="21"/>
+        </w:rPr>
         <w:t xml:space="preserve"> </w:t>
       </w:r>
       <w:r>
         <w:rPr>
-          <w:rFonts w:ascii="Times New Roman" w:eastAsia="宋体" w:hAnsi="Times New Roman"/>
-          <w:b/>
-          <w:bCs/>
-          <w:color w:val="000000" w:themeColor="text1"/>
-          <w:sz w:val="21"/>
-          <w:szCs w:val="21"/>
-        </w:rPr>
-        <w:t>…</w:t>
-      </w:r>
-      <w:r>
-        <w:rPr>
-          <w:rFonts w:ascii="Times New Roman" w:eastAsia="宋体" w:hAnsi="Times New Roman" w:hint="eastAsia"/>
-          <w:b/>
-          <w:bCs/>
-          <w:color w:val="000000" w:themeColor="text1"/>
-          <w:sz w:val="21"/>
-          <w:szCs w:val="21"/>
-        </w:rPr>
-        <w:t>para</w:t>
-      </w:r>
-      <w:r>
-        <w:rPr>
-          <w:rFonts w:ascii="Times New Roman" w:eastAsia="宋体" w:hAnsi="Times New Roman" w:hint="eastAsia"/>
-          <w:b/>
-          <w:bCs/>
-          <w:color w:val="000000" w:themeColor="text1"/>
-          <w:sz w:val="21"/>
-          <w:szCs w:val="21"/>
-        </w:rPr>
-        <w:t>是个数组</w:t>
+          <w:rFonts w:ascii="Times New Roman" w:eastAsia="宋体" w:hAnsi="Times New Roman" w:hint="eastAsia"/>
+          <w:b/>
+          <w:bCs/>
+          <w:color w:val="000000" w:themeColor="text1"/>
+          <w:sz w:val="21"/>
+          <w:szCs w:val="21"/>
+        </w:rPr>
+        <w:t>（剩余参数</w:t>
+      </w:r>
+      <w:r>
+        <w:rPr>
+          <w:rFonts w:ascii="Times New Roman" w:eastAsia="宋体" w:hAnsi="Times New Roman" w:hint="eastAsia"/>
+          <w:b/>
+          <w:bCs/>
+          <w:color w:val="000000" w:themeColor="text1"/>
+          <w:sz w:val="21"/>
+          <w:szCs w:val="21"/>
+        </w:rPr>
+        <w:t xml:space="preserve"> </w:t>
+      </w:r>
+      <w:r>
+        <w:rPr>
+          <w:rFonts w:ascii="Times New Roman" w:eastAsia="宋体" w:hAnsi="Times New Roman" w:hint="eastAsia"/>
+          <w:b/>
+          <w:bCs/>
+          <w:color w:val="000000" w:themeColor="text1"/>
+          <w:sz w:val="21"/>
+          <w:szCs w:val="21"/>
+        </w:rPr>
+        <w:t>与展开语法相反）</w:t>
       </w:r>
     </w:p>
     <w:p>
@@ -21662,7 +21799,7 @@
 </file>
 
 <file path=word/endnotes.xml><?xml version="1.0" encoding="utf-8"?>
-<w:endnotes xmlns:wpc="http://schemas.microsoft.com/office/word/2010/wordprocessingCanvas" xmlns:cx="http://schemas.microsoft.com/office/drawing/2014/chartex" xmlns:cx1="http://schemas.microsoft.com/office/drawing/2015/9/8/chartex" xmlns:cx2="http://schemas.microsoft.com/office/drawing/2015/10/21/chartex" xmlns:cx3="http://schemas.microsoft.com/office/drawing/2016/5/9/chartex" xmlns:cx4="http://schemas.microsoft.com/office/drawing/2016/5/10/chartex" xmlns:cx5="http://schemas.microsoft.com/office/drawing/2016/5/11/chartex" xmlns:cx6="http://schemas.microsoft.com/office/drawing/2016/5/12/chartex" xmlns:cx7="http://schemas.microsoft.com/office/drawing/2016/5/13/chartex" xmlns:cx8="http://schemas.microsoft.com/office/drawing/2016/5/14/chartex" xmlns:mc="http://schemas.openxmlformats.org/markup-compatibility/2006" xmlns:aink="http://schemas.microsoft.com/office/drawing/2016/ink" xmlns:am3d="http://schemas.microsoft.com/office/drawing/2017/model3d" xmlns:o="urn:schemas-microsoft-com:office:office" xmlns:oel="http://schemas.microsoft.com/office/2019/extlst" xmlns:r="http://schemas.openxmlformats.org/officeDocument/2006/relationships" xmlns:m="http://schemas.openxmlformats.org/officeDocument/2006/math" xmlns:v="urn:schemas-microsoft-com:vml" xmlns:wp14="http://schemas.microsoft.com/office/word/2010/wordprocessingDrawing" xmlns:wp="http://schemas.openxmlformats.org/drawingml/2006/wordprocessingDrawing" xmlns:w10="urn:schemas-microsoft-com:office:word" xmlns:w="http://schemas.openxmlformats.org/wordprocessingml/2006/main" xmlns:w14="http://schemas.microsoft.com/office/word/2010/wordml" xmlns:w15="http://schemas.microsoft.com/office/word/2012/wordml" xmlns:w16cex="http://schemas.microsoft.com/office/word/2018/wordml/cex" xmlns:w16cid="http://schemas.microsoft.com/office/word/2016/wordml/cid" xmlns:w16="http://schemas.microsoft.com/office/word/2018/wordml" xmlns:w16sdtdh="http://schemas.microsoft.com/office/word/2020/wordml/sdtdatahash" xmlns:w16se="http://schemas.microsoft.com/office/word/2015/wordml/symex" xmlns:wpg="http://schemas.microsoft.com/office/word/2010/wordprocessingGroup" xmlns:wpi="http://schemas.microsoft.com/office/word/2010/wordprocessingInk" xmlns:wne="http://schemas.microsoft.com/office/word/2006/wordml" xmlns:wps="http://schemas.microsoft.com/office/word/2010/wordprocessingShape" mc:Ignorable="w14 w15 w16se w16cid w16 w16cex w16sdtdh wp14">
+<w:endnotes xmlns:wpc="http://schemas.microsoft.com/office/word/2010/wordprocessingCanvas" xmlns:cx="http://schemas.microsoft.com/office/drawing/2014/chartex" xmlns:cx1="http://schemas.microsoft.com/office/drawing/2015/9/8/chartex" xmlns:cx2="http://schemas.microsoft.com/office/drawing/2015/10/21/chartex" xmlns:cx3="http://schemas.microsoft.com/office/drawing/2016/5/9/chartex" xmlns:cx4="http://schemas.microsoft.com/office/drawing/2016/5/10/chartex" xmlns:cx5="http://schemas.microsoft.com/office/drawing/2016/5/11/chartex" xmlns:cx6="http://schemas.microsoft.com/office/drawing/2016/5/12/chartex" xmlns:cx7="http://schemas.microsoft.com/office/drawing/2016/5/13/chartex" xmlns:cx8="http://schemas.microsoft.com/office/drawing/2016/5/14/chartex" xmlns:mc="http://schemas.openxmlformats.org/markup-compatibility/2006" xmlns:aink="http://schemas.microsoft.com/office/drawing/2016/ink" xmlns:am3d="http://schemas.microsoft.com/office/drawing/2017/model3d" xmlns:o="urn:schemas-microsoft-com:office:office" xmlns:oel="http://schemas.microsoft.com/office/2019/extlst" xmlns:r="http://schemas.openxmlformats.org/officeDocument/2006/relationships" xmlns:m="http://schemas.openxmlformats.org/officeDocument/2006/math" xmlns:v="urn:schemas-microsoft-com:vml" xmlns:wp14="http://schemas.microsoft.com/office/word/2010/wordprocessingDrawing" xmlns:wp="http://schemas.openxmlformats.org/drawingml/2006/wordprocessingDrawing" xmlns:w10="urn:schemas-microsoft-com:office:word" xmlns:w="http://schemas.openxmlformats.org/wordprocessingml/2006/main" xmlns:w14="http://schemas.microsoft.com/office/word/2010/wordml" xmlns:w15="http://schemas.microsoft.com/office/word/2012/wordml" xmlns:w16cex="http://schemas.microsoft.com/office/word/2018/wordml/cex" xmlns:w16cid="http://schemas.microsoft.com/office/word/2016/wordml/cid" xmlns:w16="http://schemas.microsoft.com/office/word/2018/wordml" xmlns:w16du="http://schemas.microsoft.com/office/word/2023/wordml/word16du" xmlns:w16sdtdh="http://schemas.microsoft.com/office/word/2020/wordml/sdtdatahash" xmlns:w16se="http://schemas.microsoft.com/office/word/2015/wordml/symex" xmlns:wpg="http://schemas.microsoft.com/office/word/2010/wordprocessingGroup" xmlns:wpi="http://schemas.microsoft.com/office/word/2010/wordprocessingInk" xmlns:wne="http://schemas.microsoft.com/office/word/2006/wordml" xmlns:wps="http://schemas.microsoft.com/office/word/2010/wordprocessingShape" mc:Ignorable="w14 w15 w16se w16cid w16 w16cex w16sdtdh w16du wp14">
   <w:endnote w:type="separator" w:id="-1">
     <w:p>
       <w:pPr>
@@ -21687,7 +21824,7 @@
 </file>
 
 <file path=word/footnotes.xml><?xml version="1.0" encoding="utf-8"?>
-<w:footnotes xmlns:wpc="http://schemas.microsoft.com/office/word/2010/wordprocessingCanvas" xmlns:cx="http://schemas.microsoft.com/office/drawing/2014/chartex" xmlns:cx1="http://schemas.microsoft.com/office/drawing/2015/9/8/chartex" xmlns:cx2="http://schemas.microsoft.com/office/drawing/2015/10/21/chartex" xmlns:cx3="http://schemas.microsoft.com/office/drawing/2016/5/9/chartex" xmlns:cx4="http://schemas.microsoft.com/office/drawing/2016/5/10/chartex" xmlns:cx5="http://schemas.microsoft.com/office/drawing/2016/5/11/chartex" xmlns:cx6="http://schemas.microsoft.com/office/drawing/2016/5/12/chartex" xmlns:cx7="http://schemas.microsoft.com/office/drawing/2016/5/13/chartex" xmlns:cx8="http://schemas.microsoft.com/office/drawing/2016/5/14/chartex" xmlns:mc="http://schemas.openxmlformats.org/markup-compatibility/2006" xmlns:aink="http://schemas.microsoft.com/office/drawing/2016/ink" xmlns:am3d="http://schemas.microsoft.com/office/drawing/2017/model3d" xmlns:o="urn:schemas-microsoft-com:office:office" xmlns:oel="http://schemas.microsoft.com/office/2019/extlst" xmlns:r="http://schemas.openxmlformats.org/officeDocument/2006/relationships" xmlns:m="http://schemas.openxmlformats.org/officeDocument/2006/math" xmlns:v="urn:schemas-microsoft-com:vml" xmlns:wp14="http://schemas.microsoft.com/office/word/2010/wordprocessingDrawing" xmlns:wp="http://schemas.openxmlformats.org/drawingml/2006/wordprocessingDrawing" xmlns:w10="urn:schemas-microsoft-com:office:word" xmlns:w="http://schemas.openxmlformats.org/wordprocessingml/2006/main" xmlns:w14="http://schemas.microsoft.com/office/word/2010/wordml" xmlns:w15="http://schemas.microsoft.com/office/word/2012/wordml" xmlns:w16cex="http://schemas.microsoft.com/office/word/2018/wordml/cex" xmlns:w16cid="http://schemas.microsoft.com/office/word/2016/wordml/cid" xmlns:w16="http://schemas.microsoft.com/office/word/2018/wordml" xmlns:w16sdtdh="http://schemas.microsoft.com/office/word/2020/wordml/sdtdatahash" xmlns:w16se="http://schemas.microsoft.com/office/word/2015/wordml/symex" xmlns:wpg="http://schemas.microsoft.com/office/word/2010/wordprocessingGroup" xmlns:wpi="http://schemas.microsoft.com/office/word/2010/wordprocessingInk" xmlns:wne="http://schemas.microsoft.com/office/word/2006/wordml" xmlns:wps="http://schemas.microsoft.com/office/word/2010/wordprocessingShape" mc:Ignorable="w14 w15 w16se w16cid w16 w16cex w16sdtdh wp14">
+<w:footnotes xmlns:wpc="http://schemas.microsoft.com/office/word/2010/wordprocessingCanvas" xmlns:cx="http://schemas.microsoft.com/office/drawing/2014/chartex" xmlns:cx1="http://schemas.microsoft.com/office/drawing/2015/9/8/chartex" xmlns:cx2="http://schemas.microsoft.com/office/drawing/2015/10/21/chartex" xmlns:cx3="http://schemas.microsoft.com/office/drawing/2016/5/9/chartex" xmlns:cx4="http://schemas.microsoft.com/office/drawing/2016/5/10/chartex" xmlns:cx5="http://schemas.microsoft.com/office/drawing/2016/5/11/chartex" xmlns:cx6="http://schemas.microsoft.com/office/drawing/2016/5/12/chartex" xmlns:cx7="http://schemas.microsoft.com/office/drawing/2016/5/13/chartex" xmlns:cx8="http://schemas.microsoft.com/office/drawing/2016/5/14/chartex" xmlns:mc="http://schemas.openxmlformats.org/markup-compatibility/2006" xmlns:aink="http://schemas.microsoft.com/office/drawing/2016/ink" xmlns:am3d="http://schemas.microsoft.com/office/drawing/2017/model3d" xmlns:o="urn:schemas-microsoft-com:office:office" xmlns:oel="http://schemas.microsoft.com/office/2019/extlst" xmlns:r="http://schemas.openxmlformats.org/officeDocument/2006/relationships" xmlns:m="http://schemas.openxmlformats.org/officeDocument/2006/math" xmlns:v="urn:schemas-microsoft-com:vml" xmlns:wp14="http://schemas.microsoft.com/office/word/2010/wordprocessingDrawing" xmlns:wp="http://schemas.openxmlformats.org/drawingml/2006/wordprocessingDrawing" xmlns:w10="urn:schemas-microsoft-com:office:word" xmlns:w="http://schemas.openxmlformats.org/wordprocessingml/2006/main" xmlns:w14="http://schemas.microsoft.com/office/word/2010/wordml" xmlns:w15="http://schemas.microsoft.com/office/word/2012/wordml" xmlns:w16cex="http://schemas.microsoft.com/office/word/2018/wordml/cex" xmlns:w16cid="http://schemas.microsoft.com/office/word/2016/wordml/cid" xmlns:w16="http://schemas.microsoft.com/office/word/2018/wordml" xmlns:w16du="http://schemas.microsoft.com/office/word/2023/wordml/word16du" xmlns:w16sdtdh="http://schemas.microsoft.com/office/word/2020/wordml/sdtdatahash" xmlns:w16se="http://schemas.microsoft.com/office/word/2015/wordml/symex" xmlns:wpg="http://schemas.microsoft.com/office/word/2010/wordprocessingGroup" xmlns:wpi="http://schemas.microsoft.com/office/word/2010/wordprocessingInk" xmlns:wne="http://schemas.microsoft.com/office/word/2006/wordml" xmlns:wps="http://schemas.microsoft.com/office/word/2010/wordprocessingShape" mc:Ignorable="w14 w15 w16se w16cid w16 w16cex w16sdtdh w16du wp14">
   <w:footnote w:type="separator" w:id="-1">
     <w:p>
       <w:pPr>
@@ -21712,7 +21849,7 @@
 </file>
 
 <file path=word/numbering.xml><?xml version="1.0" encoding="utf-8"?>
-<w:numbering xmlns:wpc="http://schemas.microsoft.com/office/word/2010/wordprocessingCanvas" xmlns:cx="http://schemas.microsoft.com/office/drawing/2014/chartex" xmlns:cx1="http://schemas.microsoft.com/office/drawing/2015/9/8/chartex" xmlns:cx2="http://schemas.microsoft.com/office/drawing/2015/10/21/chartex" xmlns:cx3="http://schemas.microsoft.com/office/drawing/2016/5/9/chartex" xmlns:cx4="http://schemas.microsoft.com/office/drawing/2016/5/10/chartex" xmlns:cx5="http://schemas.microsoft.com/office/drawing/2016/5/11/chartex" xmlns:cx6="http://schemas.microsoft.com/office/drawing/2016/5/12/chartex" xmlns:cx7="http://schemas.microsoft.com/office/drawing/2016/5/13/chartex" xmlns:cx8="http://schemas.microsoft.com/office/drawing/2016/5/14/chartex" xmlns:mc="http://schemas.openxmlformats.org/markup-compatibility/2006" xmlns:aink="http://schemas.microsoft.com/office/drawing/2016/ink" xmlns:am3d="http://schemas.microsoft.com/office/drawing/2017/model3d" xmlns:o="urn:schemas-microsoft-com:office:office" xmlns:oel="http://schemas.microsoft.com/office/2019/extlst" xmlns:r="http://schemas.openxmlformats.org/officeDocument/2006/relationships" xmlns:m="http://schemas.openxmlformats.org/officeDocument/2006/math" xmlns:v="urn:schemas-microsoft-com:vml" xmlns:wp14="http://schemas.microsoft.com/office/word/2010/wordprocessingDrawing" xmlns:wp="http://schemas.openxmlformats.org/drawingml/2006/wordprocessingDrawing" xmlns:w10="urn:schemas-microsoft-com:office:word" xmlns:w="http://schemas.openxmlformats.org/wordprocessingml/2006/main" xmlns:w14="http://schemas.microsoft.com/office/word/2010/wordml" xmlns:w15="http://schemas.microsoft.com/office/word/2012/wordml" xmlns:w16cex="http://schemas.microsoft.com/office/word/2018/wordml/cex" xmlns:w16cid="http://schemas.microsoft.com/office/word/2016/wordml/cid" xmlns:w16="http://schemas.microsoft.com/office/word/2018/wordml" xmlns:w16sdtdh="http://schemas.microsoft.com/office/word/2020/wordml/sdtdatahash" xmlns:w16se="http://schemas.microsoft.com/office/word/2015/wordml/symex" xmlns:wpg="http://schemas.microsoft.com/office/word/2010/wordprocessingGroup" xmlns:wpi="http://schemas.microsoft.com/office/word/2010/wordprocessingInk" xmlns:wne="http://schemas.microsoft.com/office/word/2006/wordml" xmlns:wps="http://schemas.microsoft.com/office/word/2010/wordprocessingShape" mc:Ignorable="w14 w15 w16se w16cid w16 w16cex w16sdtdh wp14">
+<w:numbering xmlns:wpc="http://schemas.microsoft.com/office/word/2010/wordprocessingCanvas" xmlns:cx="http://schemas.microsoft.com/office/drawing/2014/chartex" xmlns:cx1="http://schemas.microsoft.com/office/drawing/2015/9/8/chartex" xmlns:cx2="http://schemas.microsoft.com/office/drawing/2015/10/21/chartex" xmlns:cx3="http://schemas.microsoft.com/office/drawing/2016/5/9/chartex" xmlns:cx4="http://schemas.microsoft.com/office/drawing/2016/5/10/chartex" xmlns:cx5="http://schemas.microsoft.com/office/drawing/2016/5/11/chartex" xmlns:cx6="http://schemas.microsoft.com/office/drawing/2016/5/12/chartex" xmlns:cx7="http://schemas.microsoft.com/office/drawing/2016/5/13/chartex" xmlns:cx8="http://schemas.microsoft.com/office/drawing/2016/5/14/chartex" xmlns:mc="http://schemas.openxmlformats.org/markup-compatibility/2006" xmlns:aink="http://schemas.microsoft.com/office/drawing/2016/ink" xmlns:am3d="http://schemas.microsoft.com/office/drawing/2017/model3d" xmlns:o="urn:schemas-microsoft-com:office:office" xmlns:oel="http://schemas.microsoft.com/office/2019/extlst" xmlns:r="http://schemas.openxmlformats.org/officeDocument/2006/relationships" xmlns:m="http://schemas.openxmlformats.org/officeDocument/2006/math" xmlns:v="urn:schemas-microsoft-com:vml" xmlns:wp14="http://schemas.microsoft.com/office/word/2010/wordprocessingDrawing" xmlns:wp="http://schemas.openxmlformats.org/drawingml/2006/wordprocessingDrawing" xmlns:w10="urn:schemas-microsoft-com:office:word" xmlns:w="http://schemas.openxmlformats.org/wordprocessingml/2006/main" xmlns:w14="http://schemas.microsoft.com/office/word/2010/wordml" xmlns:w15="http://schemas.microsoft.com/office/word/2012/wordml" xmlns:w16cex="http://schemas.microsoft.com/office/word/2018/wordml/cex" xmlns:w16cid="http://schemas.microsoft.com/office/word/2016/wordml/cid" xmlns:w16="http://schemas.microsoft.com/office/word/2018/wordml" xmlns:w16du="http://schemas.microsoft.com/office/word/2023/wordml/word16du" xmlns:w16sdtdh="http://schemas.microsoft.com/office/word/2020/wordml/sdtdatahash" xmlns:w16se="http://schemas.microsoft.com/office/word/2015/wordml/symex" xmlns:wpg="http://schemas.microsoft.com/office/word/2010/wordprocessingGroup" xmlns:wpi="http://schemas.microsoft.com/office/word/2010/wordprocessingInk" xmlns:wne="http://schemas.microsoft.com/office/word/2006/wordml" xmlns:wps="http://schemas.microsoft.com/office/word/2010/wordprocessingShape" mc:Ignorable="w14 w15 w16se w16cid w16 w16cex w16sdtdh w16du wp14">
   <w:abstractNum w:abstractNumId="0" w15:restartNumberingAfterBreak="0">
     <w:nsid w:val="4C08202F"/>
     <w:multiLevelType w:val="hybridMultilevel"/>
@@ -21901,7 +22038,7 @@
 </file>
 
 <file path=word/styles.xml><?xml version="1.0" encoding="utf-8"?>
-<w:styles xmlns:mc="http://schemas.openxmlformats.org/markup-compatibility/2006" xmlns:r="http://schemas.openxmlformats.org/officeDocument/2006/relationships" xmlns:w="http://schemas.openxmlformats.org/wordprocessingml/2006/main" xmlns:w14="http://schemas.microsoft.com/office/word/2010/wordml" xmlns:w15="http://schemas.microsoft.com/office/word/2012/wordml" xmlns:w16cex="http://schemas.microsoft.com/office/word/2018/wordml/cex" xmlns:w16cid="http://schemas.microsoft.com/office/word/2016/wordml/cid" xmlns:w16="http://schemas.microsoft.com/office/word/2018/wordml" xmlns:w16sdtdh="http://schemas.microsoft.com/office/word/2020/wordml/sdtdatahash" xmlns:w16se="http://schemas.microsoft.com/office/word/2015/wordml/symex" mc:Ignorable="w14 w15 w16se w16cid w16 w16cex w16sdtdh">
+<w:styles xmlns:mc="http://schemas.openxmlformats.org/markup-compatibility/2006" xmlns:r="http://schemas.openxmlformats.org/officeDocument/2006/relationships" xmlns:w="http://schemas.openxmlformats.org/wordprocessingml/2006/main" xmlns:w14="http://schemas.microsoft.com/office/word/2010/wordml" xmlns:w15="http://schemas.microsoft.com/office/word/2012/wordml" xmlns:w16cex="http://schemas.microsoft.com/office/word/2018/wordml/cex" xmlns:w16cid="http://schemas.microsoft.com/office/word/2016/wordml/cid" xmlns:w16="http://schemas.microsoft.com/office/word/2018/wordml" xmlns:w16du="http://schemas.microsoft.com/office/word/2023/wordml/word16du" xmlns:w16sdtdh="http://schemas.microsoft.com/office/word/2020/wordml/sdtdatahash" xmlns:w16se="http://schemas.microsoft.com/office/word/2015/wordml/symex" mc:Ignorable="w14 w15 w16se w16cid w16 w16cex w16sdtdh w16du">
   <w:docDefaults>
     <w:rPrDefault>
       <w:rPr>
@@ -22508,7 +22645,6 @@
   <w:style w:type="character" w:default="1" w:styleId="a0">
     <w:name w:val="Default Paragraph Font"/>
     <w:uiPriority w:val="1"/>
-    <w:semiHidden/>
     <w:unhideWhenUsed/>
   </w:style>
   <w:style w:type="table" w:default="1" w:styleId="a1">

</xml_diff>